<commit_message>
Further Exp1 and Intro progress
</commit_message>
<xml_diff>
--- a/01_Thesis/Experiment list.docx
+++ b/01_Thesis/Experiment list.docx
@@ -1063,15 +1063,7 @@
               <w:cnfStyle w:val="000000100000" w:firstRow="0" w:lastRow="0" w:firstColumn="0" w:lastColumn="0" w:oddVBand="0" w:evenVBand="0" w:oddHBand="1" w:evenHBand="0" w:firstRowFirstColumn="0" w:firstRowLastColumn="0" w:lastRowFirstColumn="0" w:lastRowLastColumn="0"/>
             </w:pPr>
             <w:r>
-              <w:t xml:space="preserve">Sanity </w:t>
-            </w:r>
-            <w:proofErr w:type="gramStart"/>
-            <w:r>
-              <w:t>check</w:t>
-            </w:r>
-            <w:proofErr w:type="gramEnd"/>
-            <w:r>
-              <w:t xml:space="preserve"> for inhibitory input – ensure spike occurs appropriately.</w:t>
+              <w:t>Sanity check for inhibitory input – ensure spike occurs appropriately.</w:t>
             </w:r>
           </w:p>
           <w:p>
@@ -1161,15 +1153,7 @@
               <w:cnfStyle w:val="000000000000" w:firstRow="0" w:lastRow="0" w:firstColumn="0" w:lastColumn="0" w:oddVBand="0" w:evenVBand="0" w:oddHBand="0" w:evenHBand="0" w:firstRowFirstColumn="0" w:firstRowLastColumn="0" w:lastRowFirstColumn="0" w:lastRowLastColumn="0"/>
             </w:pPr>
             <w:r>
-              <w:t xml:space="preserve">Same setup as Experiment C1 just for a longer </w:t>
-            </w:r>
-            <w:proofErr w:type="gramStart"/>
-            <w:r>
-              <w:t>run</w:t>
-            </w:r>
-            <w:proofErr w:type="gramEnd"/>
-            <w:r>
-              <w:t xml:space="preserve"> time.</w:t>
+              <w:t>Same setup as Experiment C1 just for a longer run time.</w:t>
             </w:r>
           </w:p>
           <w:p>
@@ -1677,15 +1661,7 @@
             </w:pPr>
             <w:r>
               <w:lastRenderedPageBreak/>
-              <w:t xml:space="preserve">Voltage </w:t>
-            </w:r>
-            <w:proofErr w:type="gramStart"/>
-            <w:r>
-              <w:t>increase</w:t>
-            </w:r>
-            <w:proofErr w:type="gramEnd"/>
-            <w:r>
-              <w:t xml:space="preserve"> by 8mV and there is a small chloride driving force difference of 0.08mV</w:t>
+              <w:t>Voltage increase by 8mV and there is a small chloride driving force difference of 0.08mV</w:t>
             </w:r>
           </w:p>
         </w:tc>
@@ -1794,21 +1770,7 @@
               <w:rPr>
                 <w:color w:val="000000" w:themeColor="text1"/>
               </w:rPr>
-              <w:t xml:space="preserve">Final voltage </w:t>
-            </w:r>
-            <w:proofErr w:type="gramStart"/>
-            <w:r>
-              <w:rPr>
-                <w:color w:val="000000" w:themeColor="text1"/>
-              </w:rPr>
-              <w:t>increase</w:t>
-            </w:r>
-            <w:proofErr w:type="gramEnd"/>
-            <w:r>
-              <w:rPr>
-                <w:color w:val="000000" w:themeColor="text1"/>
-              </w:rPr>
-              <w:t xml:space="preserve"> by +- 27mV and decrease in driving force by 3.5mV. </w:t>
+              <w:t xml:space="preserve">Final voltage increase by +- 27mV and decrease in driving force by 3.5mV. </w:t>
             </w:r>
           </w:p>
           <w:p>
@@ -2691,15 +2653,7 @@
               </w:rPr>
             </w:pPr>
             <w:r>
-              <w:t xml:space="preserve">Definitely need to increase the simulation time to get to a steady </w:t>
-            </w:r>
-            <w:proofErr w:type="gramStart"/>
-            <w:r>
-              <w:t>state..</w:t>
-            </w:r>
-            <w:proofErr w:type="gramEnd"/>
-            <w:r>
-              <w:t xml:space="preserve"> possibly to 30 seconds.</w:t>
+              <w:t>Definitely need to increase the simulation time to get to a steady state.. possibly to 30 seconds.</w:t>
             </w:r>
           </w:p>
         </w:tc>
@@ -3098,6 +3052,83 @@
           <w:tcPr>
             <w:cnfStyle w:val="001000000000" w:firstRow="0" w:lastRow="0" w:firstColumn="1" w:lastColumn="0" w:oddVBand="0" w:evenVBand="0" w:oddHBand="0" w:evenHBand="0" w:firstRowFirstColumn="0" w:firstRowLastColumn="0" w:lastRowFirstColumn="0" w:lastRowLastColumn="0"/>
             <w:tcW w:w="1629" w:type="dxa"/>
+          </w:tcPr>
+          <w:p>
+            <w:pPr>
+              <w:rPr>
+                <w:color w:val="000000" w:themeColor="text1"/>
+              </w:rPr>
+            </w:pPr>
+            <w:r>
+              <w:rPr>
+                <w:color w:val="000000" w:themeColor="text1"/>
+              </w:rPr>
+              <w:t>Experiment-F6</w:t>
+            </w:r>
+          </w:p>
+        </w:tc>
+        <w:tc>
+          <w:tcPr>
+            <w:tcW w:w="7580" w:type="dxa"/>
+          </w:tcPr>
+          <w:p>
+            <w:pPr>
+              <w:cnfStyle w:val="000000100000" w:firstRow="0" w:lastRow="0" w:firstColumn="0" w:lastColumn="0" w:oddVBand="0" w:evenVBand="0" w:oddHBand="1" w:evenHBand="0" w:firstRowFirstColumn="0" w:firstRowLastColumn="0" w:lastRowFirstColumn="0" w:lastRowLastColumn="0"/>
+              <w:rPr>
+                <w:color w:val="000000" w:themeColor="text1"/>
+              </w:rPr>
+            </w:pPr>
+            <w:r>
+              <w:rPr>
+                <w:color w:val="000000" w:themeColor="text1"/>
+              </w:rPr>
+              <w:t xml:space="preserve">Same as F5 but just an increase of </w:t>
+            </w:r>
+            <w:r>
+              <w:rPr>
+                <w:color w:val="000000" w:themeColor="text1"/>
+              </w:rPr>
+              <w:t>10</w:t>
+            </w:r>
+            <w:r>
+              <w:rPr>
+                <w:color w:val="000000" w:themeColor="text1"/>
+              </w:rPr>
+              <w:t>0mM</w:t>
+            </w:r>
+            <w:r>
+              <w:rPr>
+                <w:color w:val="000000" w:themeColor="text1"/>
+              </w:rPr>
+              <w:t>/min</w:t>
+            </w:r>
+            <w:r>
+              <w:rPr>
+                <w:color w:val="000000" w:themeColor="text1"/>
+              </w:rPr>
+              <w:t xml:space="preserve">. </w:t>
+            </w:r>
+          </w:p>
+        </w:tc>
+        <w:tc>
+          <w:tcPr>
+            <w:tcW w:w="6095" w:type="dxa"/>
+          </w:tcPr>
+          <w:p>
+            <w:pPr>
+              <w:cnfStyle w:val="000000100000" w:firstRow="0" w:lastRow="0" w:firstColumn="0" w:lastColumn="0" w:oddVBand="0" w:evenVBand="0" w:oddHBand="1" w:evenHBand="0" w:firstRowFirstColumn="0" w:firstRowLastColumn="0" w:lastRowFirstColumn="0" w:lastRowLastColumn="0"/>
+            </w:pPr>
+            <w:r>
+              <w:t>Running on Dell</w:t>
+            </w:r>
+          </w:p>
+        </w:tc>
+      </w:tr>
+      <w:tr>
+        <w:tc>
+          <w:tcPr>
+            <w:cnfStyle w:val="001000000000" w:firstRow="0" w:lastRow="0" w:firstColumn="1" w:lastColumn="0" w:oddVBand="0" w:evenVBand="0" w:oddHBand="0" w:evenHBand="0" w:firstRowFirstColumn="0" w:firstRowLastColumn="0" w:lastRowFirstColumn="0" w:lastRowLastColumn="0"/>
+            <w:tcW w:w="1629" w:type="dxa"/>
             <w:shd w:val="clear" w:color="auto" w:fill="00B0F0"/>
           </w:tcPr>
           <w:p>
@@ -3126,7 +3157,7 @@
           </w:tcPr>
           <w:p>
             <w:pPr>
-              <w:cnfStyle w:val="000000100000" w:firstRow="0" w:lastRow="0" w:firstColumn="0" w:lastColumn="0" w:oddVBand="0" w:evenVBand="0" w:oddHBand="1" w:evenHBand="0" w:firstRowFirstColumn="0" w:firstRowLastColumn="0" w:lastRowFirstColumn="0" w:lastRowLastColumn="0"/>
+              <w:cnfStyle w:val="000000000000" w:firstRow="0" w:lastRow="0" w:firstColumn="0" w:lastColumn="0" w:oddVBand="0" w:evenVBand="0" w:oddHBand="0" w:evenHBand="0" w:firstRowFirstColumn="0" w:firstRowLastColumn="0" w:lastRowFirstColumn="0" w:lastRowLastColumn="0"/>
               <w:rPr>
                 <w:color w:val="FF0000"/>
               </w:rPr>
@@ -3149,68 +3180,11 @@
           </w:tcPr>
           <w:p>
             <w:pPr>
-              <w:cnfStyle w:val="000000100000" w:firstRow="0" w:lastRow="0" w:firstColumn="0" w:lastColumn="0" w:oddVBand="0" w:evenVBand="0" w:oddHBand="1" w:evenHBand="0" w:firstRowFirstColumn="0" w:firstRowLastColumn="0" w:lastRowFirstColumn="0" w:lastRowLastColumn="0"/>
+              <w:cnfStyle w:val="000000000000" w:firstRow="0" w:lastRow="0" w:firstColumn="0" w:lastColumn="0" w:oddVBand="0" w:evenVBand="0" w:oddHBand="0" w:evenHBand="0" w:firstRowFirstColumn="0" w:firstRowLastColumn="0" w:lastRowFirstColumn="0" w:lastRowLastColumn="0"/>
               <w:rPr>
                 <w:color w:val="FF0000"/>
               </w:rPr>
             </w:pPr>
-          </w:p>
-        </w:tc>
-      </w:tr>
-      <w:tr>
-        <w:tc>
-          <w:tcPr>
-            <w:cnfStyle w:val="001000000000" w:firstRow="0" w:lastRow="0" w:firstColumn="1" w:lastColumn="0" w:oddVBand="0" w:evenVBand="0" w:oddHBand="0" w:evenHBand="0" w:firstRowFirstColumn="0" w:firstRowLastColumn="0" w:lastRowFirstColumn="0" w:lastRowLastColumn="0"/>
-            <w:tcW w:w="1629" w:type="dxa"/>
-          </w:tcPr>
-          <w:p>
-            <w:pPr>
-              <w:rPr>
-                <w:sz w:val="28"/>
-                <w:szCs w:val="28"/>
-              </w:rPr>
-            </w:pPr>
-            <w:r>
-              <w:t>Experiment-</w:t>
-            </w:r>
-            <w:r>
-              <w:t>G</w:t>
-            </w:r>
-            <w:r>
-              <w:t>1</w:t>
-            </w:r>
-          </w:p>
-        </w:tc>
-        <w:tc>
-          <w:tcPr>
-            <w:tcW w:w="7580" w:type="dxa"/>
-          </w:tcPr>
-          <w:p>
-            <w:pPr>
-              <w:cnfStyle w:val="000000000000" w:firstRow="0" w:lastRow="0" w:firstColumn="0" w:lastColumn="0" w:oddVBand="0" w:evenVBand="0" w:oddHBand="0" w:evenHBand="0" w:firstRowFirstColumn="0" w:firstRowLastColumn="0" w:lastRowFirstColumn="0" w:lastRowLastColumn="0"/>
-            </w:pPr>
-            <w:r>
-              <w:t>Synapse onto Comp8, z = -1.2 (ExpD6)</w:t>
-            </w:r>
-          </w:p>
-        </w:tc>
-        <w:tc>
-          <w:tcPr>
-            <w:tcW w:w="6095" w:type="dxa"/>
-          </w:tcPr>
-          <w:p>
-            <w:pPr>
-              <w:cnfStyle w:val="000000000000" w:firstRow="0" w:lastRow="0" w:firstColumn="0" w:lastColumn="0" w:oddVBand="0" w:evenVBand="0" w:oddHBand="0" w:evenHBand="0" w:firstRowFirstColumn="0" w:firstRowLastColumn="0" w:lastRowFirstColumn="0" w:lastRowLastColumn="0"/>
-              <w:rPr>
-                <w:color w:val="000000" w:themeColor="text1"/>
-              </w:rPr>
-            </w:pPr>
-            <w:r>
-              <w:rPr>
-                <w:color w:val="000000" w:themeColor="text1"/>
-              </w:rPr>
-              <w:t>Time and length constants calculated</w:t>
-            </w:r>
           </w:p>
         </w:tc>
       </w:tr>
@@ -3224,11 +3198,20 @@
             <w:tcW w:w="1629" w:type="dxa"/>
           </w:tcPr>
           <w:p>
+            <w:pPr>
+              <w:rPr>
+                <w:sz w:val="28"/>
+                <w:szCs w:val="28"/>
+              </w:rPr>
+            </w:pPr>
             <w:r>
               <w:t>Experiment-</w:t>
             </w:r>
             <w:r>
-              <w:t>G2</w:t>
+              <w:t>G</w:t>
+            </w:r>
+            <w:r>
+              <w:t>1</w:t>
             </w:r>
           </w:p>
         </w:tc>
@@ -3239,9 +3222,37 @@
           <w:p>
             <w:pPr>
               <w:cnfStyle w:val="000000100000" w:firstRow="0" w:lastRow="0" w:firstColumn="0" w:lastColumn="0" w:oddVBand="0" w:evenVBand="0" w:oddHBand="1" w:evenHBand="0" w:firstRowFirstColumn="0" w:firstRowLastColumn="0" w:lastRowFirstColumn="0" w:lastRowLastColumn="0"/>
-            </w:pPr>
-            <w:r>
-              <w:t>Synapse onto Comp8, z = -0.1 (ExpD8)</w:t>
+              <w:rPr>
+                <w:lang w:val="pt-PT"/>
+              </w:rPr>
+            </w:pPr>
+            <w:proofErr w:type="spellStart"/>
+            <w:r>
+              <w:rPr>
+                <w:lang w:val="pt-PT"/>
+              </w:rPr>
+              <w:t>Synapse</w:t>
+            </w:r>
+            <w:proofErr w:type="spellEnd"/>
+            <w:r>
+              <w:rPr>
+                <w:lang w:val="pt-PT"/>
+              </w:rPr>
+              <w:t xml:space="preserve"> </w:t>
+            </w:r>
+            <w:proofErr w:type="spellStart"/>
+            <w:r>
+              <w:rPr>
+                <w:lang w:val="pt-PT"/>
+              </w:rPr>
+              <w:t>onto</w:t>
+            </w:r>
+            <w:proofErr w:type="spellEnd"/>
+            <w:r>
+              <w:rPr>
+                <w:lang w:val="pt-PT"/>
+              </w:rPr>
+              <w:t xml:space="preserve"> Comp8, z = -1.2 (ExpD6)</w:t>
             </w:r>
           </w:p>
         </w:tc>
@@ -3252,6 +3263,9 @@
           <w:p>
             <w:pPr>
               <w:cnfStyle w:val="000000100000" w:firstRow="0" w:lastRow="0" w:firstColumn="0" w:lastColumn="0" w:oddVBand="0" w:evenVBand="0" w:oddHBand="1" w:evenHBand="0" w:firstRowFirstColumn="0" w:firstRowLastColumn="0" w:lastRowFirstColumn="0" w:lastRowLastColumn="0"/>
+              <w:rPr>
+                <w:color w:val="000000" w:themeColor="text1"/>
+              </w:rPr>
             </w:pPr>
             <w:r>
               <w:rPr>
@@ -3269,16 +3283,11 @@
             <w:tcW w:w="1629" w:type="dxa"/>
           </w:tcPr>
           <w:p>
-            <w:pPr>
-              <w:rPr>
-                <w:color w:val="FF0000"/>
-              </w:rPr>
-            </w:pPr>
             <w:r>
               <w:t>Experiment-</w:t>
             </w:r>
             <w:r>
-              <w:t>G3</w:t>
+              <w:t>G2</w:t>
             </w:r>
           </w:p>
         </w:tc>
@@ -3290,14 +3299,36 @@
             <w:pPr>
               <w:cnfStyle w:val="000000000000" w:firstRow="0" w:lastRow="0" w:firstColumn="0" w:lastColumn="0" w:oddVBand="0" w:evenVBand="0" w:oddHBand="0" w:evenHBand="0" w:firstRowFirstColumn="0" w:firstRowLastColumn="0" w:lastRowFirstColumn="0" w:lastRowLastColumn="0"/>
               <w:rPr>
-                <w:color w:val="FF0000"/>
-              </w:rPr>
-            </w:pPr>
-            <w:r>
-              <w:rPr>
-                <w:color w:val="FF0000"/>
-              </w:rPr>
-              <w:t>Synapse onto Comp8, z = -1.2 (ExpD6)</w:t>
+                <w:lang w:val="pt-PT"/>
+              </w:rPr>
+            </w:pPr>
+            <w:proofErr w:type="spellStart"/>
+            <w:r>
+              <w:rPr>
+                <w:lang w:val="pt-PT"/>
+              </w:rPr>
+              <w:t>Synapse</w:t>
+            </w:r>
+            <w:proofErr w:type="spellEnd"/>
+            <w:r>
+              <w:rPr>
+                <w:lang w:val="pt-PT"/>
+              </w:rPr>
+              <w:t xml:space="preserve"> </w:t>
+            </w:r>
+            <w:proofErr w:type="spellStart"/>
+            <w:r>
+              <w:rPr>
+                <w:lang w:val="pt-PT"/>
+              </w:rPr>
+              <w:t>onto</w:t>
+            </w:r>
+            <w:proofErr w:type="spellEnd"/>
+            <w:r>
+              <w:rPr>
+                <w:lang w:val="pt-PT"/>
+              </w:rPr>
+              <w:t xml:space="preserve"> Comp8, z = -0.1 (ExpD8)</w:t>
             </w:r>
           </w:p>
         </w:tc>
@@ -3308,13 +3339,10 @@
           <w:p>
             <w:pPr>
               <w:cnfStyle w:val="000000000000" w:firstRow="0" w:lastRow="0" w:firstColumn="0" w:lastColumn="0" w:oddVBand="0" w:evenVBand="0" w:oddHBand="0" w:evenHBand="0" w:firstRowFirstColumn="0" w:firstRowLastColumn="0" w:lastRowFirstColumn="0" w:lastRowLastColumn="0"/>
-              <w:rPr>
-                <w:color w:val="FF0000"/>
-              </w:rPr>
-            </w:pPr>
-            <w:r>
-              <w:rPr>
-                <w:color w:val="FF0000"/>
+            </w:pPr>
+            <w:r>
+              <w:rPr>
+                <w:color w:val="000000" w:themeColor="text1"/>
               </w:rPr>
               <w:t>Time and length constants calculated</w:t>
             </w:r>
@@ -3331,11 +3359,16 @@
             <w:tcW w:w="1629" w:type="dxa"/>
           </w:tcPr>
           <w:p>
+            <w:pPr>
+              <w:rPr>
+                <w:color w:val="FF0000"/>
+              </w:rPr>
+            </w:pPr>
             <w:r>
               <w:t>Experiment-</w:t>
             </w:r>
             <w:r>
-              <w:t>G4</w:t>
+              <w:t>G3</w:t>
             </w:r>
           </w:p>
         </w:tc>
@@ -3348,13 +3381,40 @@
               <w:cnfStyle w:val="000000100000" w:firstRow="0" w:lastRow="0" w:firstColumn="0" w:lastColumn="0" w:oddVBand="0" w:evenVBand="0" w:oddHBand="1" w:evenHBand="0" w:firstRowFirstColumn="0" w:firstRowLastColumn="0" w:lastRowFirstColumn="0" w:lastRowLastColumn="0"/>
               <w:rPr>
                 <w:color w:val="FF0000"/>
-              </w:rPr>
-            </w:pPr>
+                <w:lang w:val="pt-PT"/>
+              </w:rPr>
+            </w:pPr>
+            <w:proofErr w:type="spellStart"/>
             <w:r>
               <w:rPr>
                 <w:color w:val="FF0000"/>
-              </w:rPr>
-              <w:t>Synapse onto Comp8, z = -0.1 (ExpD8)</w:t>
+                <w:lang w:val="pt-PT"/>
+              </w:rPr>
+              <w:t>Synapse</w:t>
+            </w:r>
+            <w:proofErr w:type="spellEnd"/>
+            <w:r>
+              <w:rPr>
+                <w:color w:val="FF0000"/>
+                <w:lang w:val="pt-PT"/>
+              </w:rPr>
+              <w:t xml:space="preserve"> </w:t>
+            </w:r>
+            <w:proofErr w:type="spellStart"/>
+            <w:r>
+              <w:rPr>
+                <w:color w:val="FF0000"/>
+                <w:lang w:val="pt-PT"/>
+              </w:rPr>
+              <w:t>onto</w:t>
+            </w:r>
+            <w:proofErr w:type="spellEnd"/>
+            <w:r>
+              <w:rPr>
+                <w:color w:val="FF0000"/>
+                <w:lang w:val="pt-PT"/>
+              </w:rPr>
+              <w:t xml:space="preserve"> Comp8, z = -1.2 (ExpD6)</w:t>
             </w:r>
           </w:p>
         </w:tc>
@@ -3383,49 +3443,65 @@
           <w:tcPr>
             <w:cnfStyle w:val="001000000000" w:firstRow="0" w:lastRow="0" w:firstColumn="1" w:lastColumn="0" w:oddVBand="0" w:evenVBand="0" w:oddHBand="0" w:evenHBand="0" w:firstRowFirstColumn="0" w:firstRowLastColumn="0" w:lastRowFirstColumn="0" w:lastRowLastColumn="0"/>
             <w:tcW w:w="1629" w:type="dxa"/>
-            <w:shd w:val="clear" w:color="auto" w:fill="00B0F0"/>
-          </w:tcPr>
-          <w:p>
-            <w:pPr>
-              <w:jc w:val="center"/>
-            </w:pPr>
-            <w:r>
-              <w:rPr>
-                <w:color w:val="000000" w:themeColor="text1"/>
-                <w:sz w:val="24"/>
-                <w:szCs w:val="24"/>
-              </w:rPr>
-              <w:t>H</w:t>
+          </w:tcPr>
+          <w:p>
+            <w:r>
+              <w:t>Experiment-</w:t>
+            </w:r>
+            <w:r>
+              <w:t>G4</w:t>
             </w:r>
           </w:p>
         </w:tc>
         <w:tc>
           <w:tcPr>
             <w:tcW w:w="7580" w:type="dxa"/>
-            <w:shd w:val="clear" w:color="auto" w:fill="00B0F0"/>
           </w:tcPr>
           <w:p>
             <w:pPr>
               <w:cnfStyle w:val="000000000000" w:firstRow="0" w:lastRow="0" w:firstColumn="0" w:lastColumn="0" w:oddVBand="0" w:evenVBand="0" w:oddHBand="0" w:evenHBand="0" w:firstRowFirstColumn="0" w:firstRowLastColumn="0" w:lastRowFirstColumn="0" w:lastRowLastColumn="0"/>
               <w:rPr>
                 <w:color w:val="FF0000"/>
-              </w:rPr>
-            </w:pPr>
-            <w:r>
-              <w:rPr>
-                <w:b/>
-                <w:bCs/>
-                <w:sz w:val="28"/>
-                <w:szCs w:val="28"/>
-              </w:rPr>
-              <w:t>Inhibitory current injection on various z values</w:t>
+                <w:lang w:val="pt-PT"/>
+              </w:rPr>
+            </w:pPr>
+            <w:proofErr w:type="spellStart"/>
+            <w:r>
+              <w:rPr>
+                <w:color w:val="FF0000"/>
+                <w:lang w:val="pt-PT"/>
+              </w:rPr>
+              <w:t>Synapse</w:t>
+            </w:r>
+            <w:proofErr w:type="spellEnd"/>
+            <w:r>
+              <w:rPr>
+                <w:color w:val="FF0000"/>
+                <w:lang w:val="pt-PT"/>
+              </w:rPr>
+              <w:t xml:space="preserve"> </w:t>
+            </w:r>
+            <w:proofErr w:type="spellStart"/>
+            <w:r>
+              <w:rPr>
+                <w:color w:val="FF0000"/>
+                <w:lang w:val="pt-PT"/>
+              </w:rPr>
+              <w:t>onto</w:t>
+            </w:r>
+            <w:proofErr w:type="spellEnd"/>
+            <w:r>
+              <w:rPr>
+                <w:color w:val="FF0000"/>
+                <w:lang w:val="pt-PT"/>
+              </w:rPr>
+              <w:t xml:space="preserve"> Comp8, z = -0.1 (ExpD8)</w:t>
             </w:r>
           </w:p>
         </w:tc>
         <w:tc>
           <w:tcPr>
             <w:tcW w:w="6095" w:type="dxa"/>
-            <w:shd w:val="clear" w:color="auto" w:fill="00B0F0"/>
           </w:tcPr>
           <w:p>
             <w:pPr>
@@ -3434,6 +3510,12 @@
                 <w:color w:val="FF0000"/>
               </w:rPr>
             </w:pPr>
+            <w:r>
+              <w:rPr>
+                <w:color w:val="FF0000"/>
+              </w:rPr>
+              <w:t>Time and length constants calculated</w:t>
+            </w:r>
           </w:p>
         </w:tc>
       </w:tr>
@@ -3445,48 +3527,49 @@
           <w:tcPr>
             <w:cnfStyle w:val="001000000000" w:firstRow="0" w:lastRow="0" w:firstColumn="1" w:lastColumn="0" w:oddVBand="0" w:evenVBand="0" w:oddHBand="0" w:evenHBand="0" w:firstRowFirstColumn="0" w:firstRowLastColumn="0" w:lastRowFirstColumn="0" w:lastRowLastColumn="0"/>
             <w:tcW w:w="1629" w:type="dxa"/>
-          </w:tcPr>
-          <w:p>
-            <w:pPr>
+            <w:shd w:val="clear" w:color="auto" w:fill="00B0F0"/>
+          </w:tcPr>
+          <w:p>
+            <w:pPr>
+              <w:jc w:val="center"/>
+            </w:pPr>
+            <w:r>
               <w:rPr>
                 <w:color w:val="000000" w:themeColor="text1"/>
                 <w:sz w:val="24"/>
                 <w:szCs w:val="24"/>
               </w:rPr>
-            </w:pPr>
-            <w:r>
-              <w:t>Experiment-</w:t>
-            </w:r>
-            <w:r>
               <w:t>H</w:t>
             </w:r>
-            <w:r>
-              <w:t>1</w:t>
-            </w:r>
           </w:p>
         </w:tc>
         <w:tc>
           <w:tcPr>
             <w:tcW w:w="7580" w:type="dxa"/>
-          </w:tcPr>
-          <w:p>
-            <w:pPr>
-              <w:cnfStyle w:val="000000100000" w:firstRow="0" w:lastRow="0" w:firstColumn="0" w:lastColumn="0" w:oddVBand="0" w:evenVBand="0" w:oddHBand="1" w:evenHBand="0" w:firstRowFirstColumn="0" w:firstRowLastColumn="0" w:lastRowFirstColumn="0" w:lastRowLastColumn="0"/>
+            <w:shd w:val="clear" w:color="auto" w:fill="00B0F0"/>
+          </w:tcPr>
+          <w:p>
+            <w:pPr>
+              <w:cnfStyle w:val="000000100000" w:firstRow="0" w:lastRow="0" w:firstColumn="0" w:lastColumn="0" w:oddVBand="0" w:evenVBand="0" w:oddHBand="1" w:evenHBand="0" w:firstRowFirstColumn="0" w:firstRowLastColumn="0" w:lastRowFirstColumn="0" w:lastRowLastColumn="0"/>
+              <w:rPr>
+                <w:color w:val="FF0000"/>
+              </w:rPr>
+            </w:pPr>
+            <w:r>
               <w:rPr>
                 <w:b/>
                 <w:bCs/>
                 <w:sz w:val="28"/>
                 <w:szCs w:val="28"/>
               </w:rPr>
-            </w:pPr>
-            <w:r>
-              <w:t>5mA current onto Comp8 for 1s, z = -1.25 (ExpD10-V2)</w:t>
+              <w:t>Inhibitory current injection on various z values</w:t>
             </w:r>
           </w:p>
         </w:tc>
         <w:tc>
           <w:tcPr>
             <w:tcW w:w="6095" w:type="dxa"/>
+            <w:shd w:val="clear" w:color="auto" w:fill="00B0F0"/>
           </w:tcPr>
           <w:p>
             <w:pPr>
@@ -3495,12 +3578,6 @@
                 <w:color w:val="FF0000"/>
               </w:rPr>
             </w:pPr>
-            <w:r>
-              <w:rPr>
-                <w:color w:val="FF0000"/>
-              </w:rPr>
-              <w:t>Running on Laptop</w:t>
-            </w:r>
           </w:p>
         </w:tc>
       </w:tr>
@@ -3511,6 +3588,73 @@
             <w:tcW w:w="1629" w:type="dxa"/>
           </w:tcPr>
           <w:p>
+            <w:pPr>
+              <w:rPr>
+                <w:color w:val="000000" w:themeColor="text1"/>
+                <w:sz w:val="24"/>
+                <w:szCs w:val="24"/>
+              </w:rPr>
+            </w:pPr>
+            <w:r>
+              <w:t>Experiment-</w:t>
+            </w:r>
+            <w:r>
+              <w:t>H</w:t>
+            </w:r>
+            <w:r>
+              <w:t>1</w:t>
+            </w:r>
+          </w:p>
+        </w:tc>
+        <w:tc>
+          <w:tcPr>
+            <w:tcW w:w="7580" w:type="dxa"/>
+          </w:tcPr>
+          <w:p>
+            <w:pPr>
+              <w:cnfStyle w:val="000000000000" w:firstRow="0" w:lastRow="0" w:firstColumn="0" w:lastColumn="0" w:oddVBand="0" w:evenVBand="0" w:oddHBand="0" w:evenHBand="0" w:firstRowFirstColumn="0" w:firstRowLastColumn="0" w:lastRowFirstColumn="0" w:lastRowLastColumn="0"/>
+              <w:rPr>
+                <w:b/>
+                <w:bCs/>
+                <w:sz w:val="28"/>
+                <w:szCs w:val="28"/>
+              </w:rPr>
+            </w:pPr>
+            <w:r>
+              <w:t>5mA current onto Comp8 for 1s, z = -1.25 (ExpD10-V2)</w:t>
+            </w:r>
+          </w:p>
+        </w:tc>
+        <w:tc>
+          <w:tcPr>
+            <w:tcW w:w="6095" w:type="dxa"/>
+          </w:tcPr>
+          <w:p>
+            <w:pPr>
+              <w:cnfStyle w:val="000000000000" w:firstRow="0" w:lastRow="0" w:firstColumn="0" w:lastColumn="0" w:oddVBand="0" w:evenVBand="0" w:oddHBand="0" w:evenHBand="0" w:firstRowFirstColumn="0" w:firstRowLastColumn="0" w:lastRowFirstColumn="0" w:lastRowLastColumn="0"/>
+              <w:rPr>
+                <w:color w:val="FF0000"/>
+              </w:rPr>
+            </w:pPr>
+            <w:r>
+              <w:rPr>
+                <w:color w:val="FF0000"/>
+              </w:rPr>
+              <w:t>Running on Laptop</w:t>
+            </w:r>
+          </w:p>
+        </w:tc>
+      </w:tr>
+      <w:tr>
+        <w:trPr>
+          <w:cnfStyle w:val="000000100000" w:firstRow="0" w:lastRow="0" w:firstColumn="0" w:lastColumn="0" w:oddVBand="0" w:evenVBand="0" w:oddHBand="1" w:evenHBand="0" w:firstRowFirstColumn="0" w:firstRowLastColumn="0" w:lastRowFirstColumn="0" w:lastRowLastColumn="0"/>
+        </w:trPr>
+        <w:tc>
+          <w:tcPr>
+            <w:cnfStyle w:val="001000000000" w:firstRow="0" w:lastRow="0" w:firstColumn="1" w:lastColumn="0" w:oddVBand="0" w:evenVBand="0" w:oddHBand="0" w:evenHBand="0" w:firstRowFirstColumn="0" w:firstRowLastColumn="0" w:lastRowFirstColumn="0" w:lastRowLastColumn="0"/>
+            <w:tcW w:w="1629" w:type="dxa"/>
+          </w:tcPr>
+          <w:p>
             <w:r>
               <w:t>Experiment-H2</w:t>
             </w:r>
@@ -3522,7 +3666,7 @@
           </w:tcPr>
           <w:p>
             <w:pPr>
-              <w:cnfStyle w:val="000000000000" w:firstRow="0" w:lastRow="0" w:firstColumn="0" w:lastColumn="0" w:oddVBand="0" w:evenVBand="0" w:oddHBand="0" w:evenHBand="0" w:firstRowFirstColumn="0" w:firstRowLastColumn="0" w:lastRowFirstColumn="0" w:lastRowLastColumn="0"/>
+              <w:cnfStyle w:val="000000100000" w:firstRow="0" w:lastRow="0" w:firstColumn="0" w:lastColumn="0" w:oddVBand="0" w:evenVBand="0" w:oddHBand="1" w:evenHBand="0" w:firstRowFirstColumn="0" w:firstRowLastColumn="0" w:lastRowFirstColumn="0" w:lastRowLastColumn="0"/>
             </w:pPr>
             <w:r>
               <w:t>5mA current onto Comp8 in experiment D16 (z=-0.85)</w:t>
@@ -3535,7 +3679,7 @@
           </w:tcPr>
           <w:p>
             <w:pPr>
-              <w:cnfStyle w:val="000000000000" w:firstRow="0" w:lastRow="0" w:firstColumn="0" w:lastColumn="0" w:oddVBand="0" w:evenVBand="0" w:oddHBand="0" w:evenHBand="0" w:firstRowFirstColumn="0" w:firstRowLastColumn="0" w:lastRowFirstColumn="0" w:lastRowLastColumn="0"/>
+              <w:cnfStyle w:val="000000100000" w:firstRow="0" w:lastRow="0" w:firstColumn="0" w:lastColumn="0" w:oddVBand="0" w:evenVBand="0" w:oddHBand="1" w:evenHBand="0" w:firstRowFirstColumn="0" w:firstRowLastColumn="0" w:lastRowFirstColumn="0" w:lastRowLastColumn="0"/>
               <w:rPr>
                 <w:color w:val="FF0000"/>
               </w:rPr>

</xml_diff>

<commit_message>
Thesis progression with introduction
</commit_message>
<xml_diff>
--- a/01_Thesis/Experiment list.docx
+++ b/01_Thesis/Experiment list.docx
@@ -151,7 +151,27 @@
                 <w:sz w:val="28"/>
                 <w:szCs w:val="28"/>
               </w:rPr>
-              <w:t>Small scale Non-isopotential neuron</w:t>
+              <w:t xml:space="preserve">Small scale </w:t>
+            </w:r>
+            <w:proofErr w:type="gramStart"/>
+            <w:r>
+              <w:rPr>
+                <w:b/>
+                <w:bCs/>
+                <w:sz w:val="28"/>
+                <w:szCs w:val="28"/>
+              </w:rPr>
+              <w:t>Non-isopotential</w:t>
+            </w:r>
+            <w:proofErr w:type="gramEnd"/>
+            <w:r>
+              <w:rPr>
+                <w:b/>
+                <w:bCs/>
+                <w:sz w:val="28"/>
+                <w:szCs w:val="28"/>
+              </w:rPr>
+              <w:t xml:space="preserve"> neuron</w:t>
             </w:r>
           </w:p>
         </w:tc>
@@ -1153,7 +1173,15 @@
               <w:cnfStyle w:val="000000000000" w:firstRow="0" w:lastRow="0" w:firstColumn="0" w:lastColumn="0" w:oddVBand="0" w:evenVBand="0" w:oddHBand="0" w:evenHBand="0" w:firstRowFirstColumn="0" w:firstRowLastColumn="0" w:lastRowFirstColumn="0" w:lastRowLastColumn="0"/>
             </w:pPr>
             <w:r>
-              <w:t>Same setup as Experiment C1 just for a longer run time.</w:t>
+              <w:t xml:space="preserve">Same setup as Experiment C1 just for a longer </w:t>
+            </w:r>
+            <w:proofErr w:type="gramStart"/>
+            <w:r>
+              <w:t>run</w:t>
+            </w:r>
+            <w:proofErr w:type="gramEnd"/>
+            <w:r>
+              <w:t xml:space="preserve"> time.</w:t>
             </w:r>
           </w:p>
           <w:p>
@@ -1660,8 +1688,19 @@
               </w:rPr>
             </w:pPr>
             <w:r>
+              <w:t xml:space="preserve">Voltage </w:t>
+            </w:r>
+            <w:proofErr w:type="gramStart"/>
+            <w:r>
+              <w:t>increase</w:t>
+            </w:r>
+            <w:proofErr w:type="gramEnd"/>
+            <w:r>
+              <w:t xml:space="preserve"> by 8mV and there is a small chloride driving </w:t>
+            </w:r>
+            <w:r>
               <w:lastRenderedPageBreak/>
-              <w:t>Voltage increase by 8mV and there is a small chloride driving force difference of 0.08mV</w:t>
+              <w:t>force difference of 0.08mV</w:t>
             </w:r>
           </w:p>
         </w:tc>
@@ -1770,7 +1809,21 @@
               <w:rPr>
                 <w:color w:val="000000" w:themeColor="text1"/>
               </w:rPr>
-              <w:t xml:space="preserve">Final voltage increase by +- 27mV and decrease in driving force by 3.5mV. </w:t>
+              <w:t xml:space="preserve">Final voltage </w:t>
+            </w:r>
+            <w:proofErr w:type="gramStart"/>
+            <w:r>
+              <w:rPr>
+                <w:color w:val="000000" w:themeColor="text1"/>
+              </w:rPr>
+              <w:t>increase</w:t>
+            </w:r>
+            <w:proofErr w:type="gramEnd"/>
+            <w:r>
+              <w:rPr>
+                <w:color w:val="000000" w:themeColor="text1"/>
+              </w:rPr>
+              <w:t xml:space="preserve"> by +- 27mV and decrease in driving force by 3.5mV. </w:t>
             </w:r>
           </w:p>
           <w:p>
@@ -2083,6 +2136,9 @@
             <w:r>
               <w:t>Same as D10-V2 but with Area Scale off</w:t>
             </w:r>
+            <w:r>
+              <w:t xml:space="preserve"> </w:t>
+            </w:r>
           </w:p>
           <w:p>
             <w:pPr>
@@ -2100,6 +2156,21 @@
             </w:pPr>
             <w:r>
               <w:t>Complete</w:t>
+            </w:r>
+            <w:r>
+              <w:t xml:space="preserve"> </w:t>
+            </w:r>
+            <w:r>
+              <w:sym w:font="Wingdings" w:char="F0E0"/>
+            </w:r>
+            <w:r>
+              <w:t xml:space="preserve"> </w:t>
+            </w:r>
+            <w:r>
+              <w:rPr>
+                <w:highlight w:val="yellow"/>
+              </w:rPr>
+              <w:t xml:space="preserve"> FIGURE 2</w:t>
             </w:r>
           </w:p>
         </w:tc>
@@ -2151,6 +2222,21 @@
             <w:r>
               <w:t>Complete</w:t>
             </w:r>
+            <w:r>
+              <w:t xml:space="preserve"> </w:t>
+            </w:r>
+            <w:r>
+              <w:sym w:font="Wingdings" w:char="F0E0"/>
+            </w:r>
+            <w:r>
+              <w:t xml:space="preserve"> </w:t>
+            </w:r>
+            <w:r>
+              <w:rPr>
+                <w:highlight w:val="yellow"/>
+              </w:rPr>
+              <w:t>FIGURE 3</w:t>
+            </w:r>
           </w:p>
         </w:tc>
       </w:tr>
@@ -2208,10 +2294,22 @@
               </w:rPr>
             </w:pPr>
             <w:r>
-              <w:rPr>
-                <w:color w:val="000000" w:themeColor="text1"/>
-              </w:rPr>
               <w:t>Complete</w:t>
+            </w:r>
+            <w:r>
+              <w:t xml:space="preserve"> </w:t>
+            </w:r>
+            <w:r>
+              <w:sym w:font="Wingdings" w:char="F0E0"/>
+            </w:r>
+            <w:r>
+              <w:t xml:space="preserve"> </w:t>
+            </w:r>
+            <w:r>
+              <w:rPr>
+                <w:highlight w:val="yellow"/>
+              </w:rPr>
+              <w:t>FIGURE 3</w:t>
             </w:r>
           </w:p>
         </w:tc>
@@ -2279,10 +2377,22 @@
               </w:rPr>
             </w:pPr>
             <w:r>
-              <w:rPr>
-                <w:color w:val="000000" w:themeColor="text1"/>
-              </w:rPr>
               <w:t>Complete</w:t>
+            </w:r>
+            <w:r>
+              <w:t xml:space="preserve"> </w:t>
+            </w:r>
+            <w:r>
+              <w:sym w:font="Wingdings" w:char="F0E0"/>
+            </w:r>
+            <w:r>
+              <w:t xml:space="preserve"> </w:t>
+            </w:r>
+            <w:r>
+              <w:rPr>
+                <w:highlight w:val="yellow"/>
+              </w:rPr>
+              <w:t>FIGURE 3</w:t>
             </w:r>
           </w:p>
         </w:tc>
@@ -2347,10 +2457,10 @@
               </w:rPr>
             </w:pPr>
             <w:r>
-              <w:rPr>
-                <w:color w:val="000000" w:themeColor="text1"/>
-              </w:rPr>
               <w:t>Complete</w:t>
+            </w:r>
+            <w:r>
+              <w:t xml:space="preserve"> </w:t>
             </w:r>
           </w:p>
         </w:tc>
@@ -2403,10 +2513,22 @@
               </w:rPr>
             </w:pPr>
             <w:r>
-              <w:rPr>
-                <w:color w:val="000000" w:themeColor="text1"/>
-              </w:rPr>
               <w:t>Complete</w:t>
+            </w:r>
+            <w:r>
+              <w:t xml:space="preserve"> </w:t>
+            </w:r>
+            <w:r>
+              <w:sym w:font="Wingdings" w:char="F0E0"/>
+            </w:r>
+            <w:r>
+              <w:t xml:space="preserve"> </w:t>
+            </w:r>
+            <w:r>
+              <w:rPr>
+                <w:highlight w:val="yellow"/>
+              </w:rPr>
+              <w:t>FIGURE 3</w:t>
             </w:r>
           </w:p>
         </w:tc>
@@ -2545,15 +2667,15 @@
               <w:cnfStyle w:val="000000100000" w:firstRow="0" w:lastRow="0" w:firstColumn="0" w:lastColumn="0" w:oddVBand="0" w:evenVBand="0" w:oddHBand="1" w:evenHBand="0" w:firstRowFirstColumn="0" w:firstRowLastColumn="0" w:lastRowFirstColumn="0" w:lastRowLastColumn="0"/>
             </w:pPr>
             <w:r>
+              <w:t>Could consider fewer compartments for faster runtime</w:t>
+            </w:r>
+          </w:p>
+          <w:p>
+            <w:pPr>
+              <w:cnfStyle w:val="000000100000" w:firstRow="0" w:lastRow="0" w:firstColumn="0" w:lastColumn="0" w:oddVBand="0" w:evenVBand="0" w:oddHBand="1" w:evenHBand="0" w:firstRowFirstColumn="0" w:firstRowLastColumn="0" w:lastRowFirstColumn="0" w:lastRowLastColumn="0"/>
+            </w:pPr>
+            <w:r>
               <w:lastRenderedPageBreak/>
-              <w:t>Could consider fewer compartments for faster runtime</w:t>
-            </w:r>
-          </w:p>
-          <w:p>
-            <w:pPr>
-              <w:cnfStyle w:val="000000100000" w:firstRow="0" w:lastRow="0" w:firstColumn="0" w:lastColumn="0" w:oddVBand="0" w:evenVBand="0" w:oddHBand="1" w:evenHBand="0" w:firstRowFirstColumn="0" w:firstRowLastColumn="0" w:lastRowFirstColumn="0" w:lastRowLastColumn="0"/>
-            </w:pPr>
-            <w:r>
               <w:t xml:space="preserve">Achieved a -0.6mV drop here with a NT </w:t>
             </w:r>
             <w:proofErr w:type="spellStart"/>
@@ -2653,7 +2775,15 @@
               </w:rPr>
             </w:pPr>
             <w:r>
-              <w:t>Definitely need to increase the simulation time to get to a steady state.. possibly to 30 seconds.</w:t>
+              <w:t xml:space="preserve">Definitely need to increase the simulation time to get to a steady </w:t>
+            </w:r>
+            <w:proofErr w:type="gramStart"/>
+            <w:r>
+              <w:t>state..</w:t>
+            </w:r>
+            <w:proofErr w:type="gramEnd"/>
+            <w:r>
+              <w:t xml:space="preserve"> possibly to 30 seconds.</w:t>
             </w:r>
           </w:p>
         </w:tc>
@@ -3002,29 +3132,6 @@
                 <w:color w:val="000000" w:themeColor="text1"/>
               </w:rPr>
             </w:pPr>
-            <w:r>
-              <w:rPr>
-                <w:color w:val="000000" w:themeColor="text1"/>
-                <w:highlight w:val="yellow"/>
-              </w:rPr>
-              <w:t xml:space="preserve">Figure </w:t>
-            </w:r>
-            <w:proofErr w:type="spellStart"/>
-            <w:r>
-              <w:rPr>
-                <w:color w:val="000000" w:themeColor="text1"/>
-                <w:highlight w:val="yellow"/>
-              </w:rPr>
-              <w:t>A</w:t>
-            </w:r>
-            <w:proofErr w:type="spellEnd"/>
-            <w:r>
-              <w:rPr>
-                <w:color w:val="000000" w:themeColor="text1"/>
-                <w:highlight w:val="yellow"/>
-              </w:rPr>
-              <w:t xml:space="preserve"> experiment</w:t>
-            </w:r>
           </w:p>
         </w:tc>
         <w:tc>
@@ -3062,9 +3169,17 @@
             <w:r>
               <w:rPr>
                 <w:color w:val="000000" w:themeColor="text1"/>
+                <w:highlight w:val="green"/>
               </w:rPr>
               <w:t>Experiment-F6</w:t>
             </w:r>
+            <w:r>
+              <w:rPr>
+                <w:color w:val="000000" w:themeColor="text1"/>
+                <w:highlight w:val="green"/>
+              </w:rPr>
+              <w:t>v4</w:t>
+            </w:r>
           </w:p>
         </w:tc>
         <w:tc>
@@ -3119,7 +3234,23 @@
               <w:cnfStyle w:val="000000100000" w:firstRow="0" w:lastRow="0" w:firstColumn="0" w:lastColumn="0" w:oddVBand="0" w:evenVBand="0" w:oddHBand="1" w:evenHBand="0" w:firstRowFirstColumn="0" w:firstRowLastColumn="0" w:lastRowFirstColumn="0" w:lastRowLastColumn="0"/>
             </w:pPr>
             <w:r>
-              <w:t>Running on Dell</w:t>
+              <w:t>Complete</w:t>
+            </w:r>
+            <w:r>
+              <w:t xml:space="preserve"> </w:t>
+            </w:r>
+            <w:r>
+              <w:sym w:font="Wingdings" w:char="F0E0"/>
+            </w:r>
+            <w:r>
+              <w:t xml:space="preserve"> </w:t>
+            </w:r>
+            <w:r>
+              <w:rPr>
+                <w:color w:val="000000" w:themeColor="text1"/>
+                <w:highlight w:val="yellow"/>
+              </w:rPr>
+              <w:t xml:space="preserve"> FIGURE 1</w:t>
             </w:r>
           </w:p>
         </w:tc>

</xml_diff>